<commit_message>
updated document, added timeout in jamod
</commit_message>
<xml_diff>
--- a/TOTUS MODBUS Java Integration Application Note.docx
+++ b/TOTUS MODBUS Java Integration Application Note.docx
@@ -5443,12 +5443,7 @@
         <w:t xml:space="preserve">object </w:t>
       </w:r>
       <w:r>
-        <w:t>requires a</w:t>
-      </w:r>
-      <w:bookmarkStart w:id="26" w:name="_GoBack"/>
-      <w:bookmarkEnd w:id="26"/>
-      <w:r>
-        <w:t xml:space="preserve">s parameters: start address and number of inputs to read. The slave ID is as was configured on the TOTUS. The start address and number of inputs is determined from the TOTUS MODBUS Register Map, downloaded earlier. The </w:t>
+        <w:t xml:space="preserve">requires as parameters: start address and number of inputs to read. The slave ID is as was configured on the TOTUS. The start address and number of inputs is determined from the TOTUS MODBUS Register Map, downloaded earlier. The </w:t>
       </w:r>
       <w:proofErr w:type="spellStart"/>
       <w:r>
@@ -7698,19 +7693,188 @@
         <w:pStyle w:val="Heading3"/>
       </w:pPr>
     </w:p>
+    <w:bookmarkEnd w:id="25"/>
     <w:p>
       <w:pPr>
-        <w:pStyle w:val="Heading3"/>
+        <w:pStyle w:val="Heading1"/>
       </w:pPr>
+      <w:r>
+        <w:t>Read Measurement Results from TOTUS</w:t>
+      </w:r>
     </w:p>
     <w:p>
-      <w:pPr>
-        <w:pStyle w:val="Heading3"/>
-      </w:pPr>
-      <w:r>
-        <w:t>Reading temperatures</w:t>
-      </w:r>
-      <w:bookmarkEnd w:id="25"/>
+      <w:r>
+        <w:t>Measurements are stored internally within the TOTUS in floating point representation. The official MODBUS specification only defines support for Boolean inputs and unsigned 16-bit integer input registers. It does not define how to represent floating point values. In the TOTUS, measurement results are presented in both scaled 16-bit integer registers and in 32-bit floating points cast into two adjacent 16-bit integer registers.</w:t>
+      </w:r>
+    </w:p>
+    <w:p>
+      <w:r>
+        <w:t xml:space="preserve">Registers values may be read using the </w:t>
+      </w:r>
+      <w:proofErr w:type="spellStart"/>
+      <w:r>
+        <w:rPr>
+          <w:rFonts w:ascii="Courier New" w:hAnsi="Courier New" w:cs="Courier New"/>
+          <w:color w:val="000000"/>
+          <w:sz w:val="19"/>
+          <w:szCs w:val="19"/>
+        </w:rPr>
+        <w:t>ReadInputRegistersRequest</w:t>
+      </w:r>
+      <w:proofErr w:type="spellEnd"/>
+      <w:r>
+        <w:rPr>
+          <w:rFonts w:ascii="Courier New" w:hAnsi="Courier New" w:cs="Courier New"/>
+          <w:color w:val="000000"/>
+          <w:sz w:val="19"/>
+          <w:szCs w:val="19"/>
+        </w:rPr>
+        <w:t xml:space="preserve"> </w:t>
+      </w:r>
+      <w:r>
+        <w:t xml:space="preserve">method on the </w:t>
+      </w:r>
+      <w:proofErr w:type="spellStart"/>
+      <w:r>
+        <w:rPr>
+          <w:rFonts w:ascii="Courier New" w:hAnsi="Courier New" w:cs="Courier New"/>
+          <w:color w:val="000000"/>
+          <w:sz w:val="20"/>
+          <w:szCs w:val="20"/>
+        </w:rPr>
+        <w:t>ModbusTCPTransaction</w:t>
+      </w:r>
+      <w:proofErr w:type="spellEnd"/>
+      <w:r>
+        <w:rPr>
+          <w:rFonts w:ascii="Courier New" w:hAnsi="Courier New" w:cs="Courier New"/>
+          <w:color w:val="000000"/>
+          <w:sz w:val="19"/>
+          <w:szCs w:val="19"/>
+        </w:rPr>
+        <w:t xml:space="preserve"> </w:t>
+      </w:r>
+      <w:r>
+        <w:rPr>
+          <w:rFonts w:ascii="Courier New" w:hAnsi="Courier New" w:cs="Courier New"/>
+          <w:color w:val="000000"/>
+          <w:sz w:val="19"/>
+          <w:szCs w:val="19"/>
+        </w:rPr>
+        <w:t>/</w:t>
+      </w:r>
+      <w:proofErr w:type="spellStart"/>
+      <w:r>
+        <w:rPr>
+          <w:rFonts w:ascii="Courier New" w:hAnsi="Courier New" w:cs="Courier New"/>
+          <w:color w:val="000000"/>
+          <w:sz w:val="20"/>
+          <w:szCs w:val="20"/>
+        </w:rPr>
+        <w:t>ModbusSerialTransaction</w:t>
+      </w:r>
+      <w:proofErr w:type="spellEnd"/>
+      <w:r>
+        <w:rPr>
+          <w:rFonts w:ascii="Courier New" w:hAnsi="Courier New" w:cs="Courier New"/>
+          <w:color w:val="000000"/>
+          <w:sz w:val="19"/>
+          <w:szCs w:val="19"/>
+        </w:rPr>
+        <w:t xml:space="preserve"> </w:t>
+      </w:r>
+      <w:r>
+        <w:t xml:space="preserve">transaction object when calling its </w:t>
+      </w:r>
+      <w:proofErr w:type="gramStart"/>
+      <w:r>
+        <w:rPr>
+          <w:rFonts w:ascii="Courier New" w:hAnsi="Courier New" w:cs="Courier New"/>
+          <w:sz w:val="20"/>
+          <w:szCs w:val="20"/>
+        </w:rPr>
+        <w:t>execute(</w:t>
+      </w:r>
+      <w:proofErr w:type="gramEnd"/>
+      <w:r>
+        <w:rPr>
+          <w:rFonts w:ascii="Courier New" w:hAnsi="Courier New" w:cs="Courier New"/>
+          <w:sz w:val="20"/>
+          <w:szCs w:val="20"/>
+        </w:rPr>
+        <w:t>)</w:t>
+      </w:r>
+      <w:r>
+        <w:rPr>
+          <w:rFonts w:ascii="Courier New" w:hAnsi="Courier New" w:cs="Courier New"/>
+        </w:rPr>
+        <w:t xml:space="preserve"> </w:t>
+      </w:r>
+      <w:r>
+        <w:t xml:space="preserve">and </w:t>
+      </w:r>
+      <w:proofErr w:type="spellStart"/>
+      <w:r>
+        <w:rPr>
+          <w:rFonts w:ascii="Courier New" w:hAnsi="Courier New" w:cs="Courier New"/>
+          <w:sz w:val="20"/>
+          <w:szCs w:val="20"/>
+        </w:rPr>
+        <w:t>getResponse</w:t>
+      </w:r>
+      <w:proofErr w:type="spellEnd"/>
+      <w:r>
+        <w:rPr>
+          <w:rFonts w:ascii="Courier New" w:hAnsi="Courier New" w:cs="Courier New"/>
+          <w:sz w:val="20"/>
+          <w:szCs w:val="20"/>
+        </w:rPr>
+        <w:t>()</w:t>
+      </w:r>
+      <w:r>
+        <w:t xml:space="preserve"> methods.</w:t>
+      </w:r>
+      <w:r>
+        <w:t xml:space="preserve"> </w:t>
+      </w:r>
+      <w:r>
+        <w:t xml:space="preserve">This </w:t>
+      </w:r>
+      <w:r>
+        <w:t xml:space="preserve">object </w:t>
+      </w:r>
+      <w:r>
+        <w:t xml:space="preserve">requires as parameters: the slave ID, start address and number of inputs to read. The slave ID is as was configured on the TOTUS. The start address and number of inputs is determined from the TOTUS MODBUS Register Map, downloaded earlier. Note that the number of inputs must be multiplied by 2 when reading floating point representations of the measurement results since each floating point value occupies 2 adjacent 16-bit register. The </w:t>
+      </w:r>
+      <w:proofErr w:type="spellStart"/>
+      <w:r>
+        <w:t>ReadInputRegister</w:t>
+      </w:r>
+      <w:r>
+        <w:t>Response</w:t>
+      </w:r>
+      <w:proofErr w:type="spellEnd"/>
+      <w:r>
+        <w:t xml:space="preserve"> </w:t>
+      </w:r>
+      <w:r>
+        <w:t xml:space="preserve">object </w:t>
+      </w:r>
+      <w:r>
+        <w:t>returns an array of u</w:t>
+      </w:r>
+      <w:r>
+        <w:t xml:space="preserve">nsigned </w:t>
+      </w:r>
+      <w:r>
+        <w:t>short (16-bit) values. These must then be converted into floating points.</w:t>
+      </w:r>
+    </w:p>
+    <w:p>
+      <w:r>
+        <w:lastRenderedPageBreak/>
+        <w:t>The following code will read the temperature and humidity measurements from the TOTUS using the scaled 16-bit representations:</w:t>
+      </w:r>
     </w:p>
     <w:p>
       <w:r>
@@ -10984,14 +11148,12 @@
     <w:p/>
     <w:p>
       <w:pPr>
-        <w:pStyle w:val="Heading3"/>
+        <w:keepNext/>
       </w:pPr>
-      <w:bookmarkStart w:id="27" w:name="_Toc399922020"/>
       <w:r>
         <w:lastRenderedPageBreak/>
-        <w:t>Reading DGA values</w:t>
-      </w:r>
-      <w:bookmarkEnd w:id="27"/>
+        <w:t>The following code will read the DGA results from the TOTUS using the floating point representations in adjacent registers:</w:t>
+      </w:r>
     </w:p>
     <w:p>
       <w:r>
@@ -14615,25 +14777,45 @@
         </mc:AlternateContent>
       </w:r>
     </w:p>
-    <w:p/>
     <w:p>
       <w:r>
-        <w:t xml:space="preserve">The floating point value are read as 16bit </w:t>
-      </w:r>
-      <w:r>
-        <w:t xml:space="preserve">big endian </w:t>
-      </w:r>
-      <w:r>
-        <w:t xml:space="preserve">values and assembled in a float using </w:t>
-      </w:r>
-      <w:r>
-        <w:rPr>
-          <w:rFonts w:ascii="Courier New" w:hAnsi="Courier New" w:cs="Courier New"/>
-        </w:rPr>
-        <w:t>Convert2Float</w:t>
-      </w:r>
-      <w:r>
-        <w:t xml:space="preserve"> utility function:</w:t>
+        <w:t xml:space="preserve">Note that the number of registers passed to the </w:t>
+      </w:r>
+      <w:proofErr w:type="spellStart"/>
+      <w:r>
+        <w:t>ReadInputRegisters</w:t>
+      </w:r>
+      <w:r>
+        <w:t>Request</w:t>
+      </w:r>
+      <w:proofErr w:type="spellEnd"/>
+      <w:r>
+        <w:t xml:space="preserve"> method was multiplied by 2. Every 2 values in the </w:t>
+      </w:r>
+      <w:proofErr w:type="spellStart"/>
+      <w:r>
+        <w:t>ushort</w:t>
+      </w:r>
+      <w:proofErr w:type="spellEnd"/>
+      <w:r>
+        <w:t xml:space="preserve"> array returned </w:t>
+      </w:r>
+      <w:r>
+        <w:t xml:space="preserve">in </w:t>
+      </w:r>
+      <w:proofErr w:type="spellStart"/>
+      <w:r>
+        <w:t>ReadInputRegistersRe</w:t>
+      </w:r>
+      <w:r>
+        <w:t>sponse</w:t>
+      </w:r>
+      <w:proofErr w:type="spellEnd"/>
+      <w:r>
+        <w:t xml:space="preserve"> object </w:t>
+      </w:r>
+      <w:r>
+        <w:t>represents a single floating point value. They must be converted and this requires the Convert2Float method below:</w:t>
       </w:r>
     </w:p>
     <w:p>
@@ -15730,28 +15912,29 @@
     </w:p>
     <w:p/>
     <w:p>
+      <w:bookmarkStart w:id="26" w:name="_GoBack"/>
+      <w:bookmarkEnd w:id="26"/>
+    </w:p>
+    <w:p>
       <w:pPr>
         <w:pStyle w:val="Heading1"/>
       </w:pPr>
-      <w:bookmarkStart w:id="28" w:name="_Toc399922021"/>
-      <w:r>
+      <w:bookmarkStart w:id="27" w:name="_Toc399922021"/>
+      <w:r>
+        <w:lastRenderedPageBreak/>
         <w:t>Conclusions</w:t>
       </w:r>
-      <w:bookmarkEnd w:id="28"/>
+      <w:bookmarkEnd w:id="27"/>
     </w:p>
     <w:p/>
     <w:p>
       <w:r>
-        <w:lastRenderedPageBreak/>
-        <w:t xml:space="preserve">This document exemplified Modbus interfacing using Open-Source libraries for various programming platforms which allows customers to implement their own Human Machine Interface to extract information from </w:t>
-      </w:r>
-      <w:proofErr w:type="spellStart"/>
-      <w:r>
-        <w:t>Totus</w:t>
-      </w:r>
-      <w:proofErr w:type="spellEnd"/>
-      <w:r>
-        <w:t xml:space="preserve"> units.</w:t>
+        <w:t>This application note demonstrated how to configure the TOTUS for MODBUS, how to connect and how to read a few alarms and measurements from the TOTUS. With reference to the TOTUS MODBUS Register Map, it is possible to read any value available on the TOTUS.</w:t>
+      </w:r>
+    </w:p>
+    <w:p>
+      <w:r>
+        <w:t>The above examples can be used as a starting point to build a more comprehensive, custom integration solution using the TOTUS.</w:t>
       </w:r>
     </w:p>
     <w:p>
@@ -15832,7 +16015,7 @@
           <w:rPr>
             <w:noProof/>
           </w:rPr>
-          <w:t>12</w:t>
+          <w:t>14</w:t>
         </w:r>
         <w:r>
           <w:rPr>
@@ -17439,7 +17622,7 @@
 </file>
 
 <file path=customXml/itemProps1.xml><?xml version="1.0" encoding="utf-8"?>
-<ds:datastoreItem xmlns:ds="http://schemas.openxmlformats.org/officeDocument/2006/customXml" ds:itemID="{21BE2C84-0C4B-441D-9C0B-526E036C148C}">
+<ds:datastoreItem xmlns:ds="http://schemas.openxmlformats.org/officeDocument/2006/customXml" ds:itemID="{F9153030-5428-42C5-BD6E-99C9F73A87D5}">
   <ds:schemaRefs>
     <ds:schemaRef ds:uri="http://schemas.openxmlformats.org/officeDocument/2006/bibliography"/>
   </ds:schemaRefs>

</xml_diff>